<commit_message>
dodanie testów i kosztów
</commit_message>
<xml_diff>
--- a/Projekt.docx
+++ b/Projekt.docx
@@ -19,16 +19,39 @@
     </w:p>
     <w:p>
       <w:r>
-        <w:t>Właściciele: Łukasz Starzyk i Dominik Tomasieiwcz</w:t>
-      </w:r>
-    </w:p>
-    <w:p>
-      <w:r>
-        <w:t>Pracownicy: Bil Gejts</w:t>
-      </w:r>
-      <w:r>
-        <w:t>, Gejb Niuel</w:t>
-      </w:r>
+        <w:t xml:space="preserve">Właściciele: Łukasz Starzyk i Dominik </w:t>
+      </w:r>
+      <w:proofErr w:type="spellStart"/>
+      <w:r>
+        <w:t>Tomasieiwcz</w:t>
+      </w:r>
+      <w:proofErr w:type="spellEnd"/>
+    </w:p>
+    <w:p>
+      <w:r>
+        <w:t xml:space="preserve">Pracownicy: Bil </w:t>
+      </w:r>
+      <w:proofErr w:type="spellStart"/>
+      <w:r>
+        <w:t>Gejts</w:t>
+      </w:r>
+      <w:proofErr w:type="spellEnd"/>
+      <w:r>
+        <w:t xml:space="preserve">, </w:t>
+      </w:r>
+      <w:proofErr w:type="spellStart"/>
+      <w:r>
+        <w:t>Gejb</w:t>
+      </w:r>
+      <w:proofErr w:type="spellEnd"/>
+      <w:r>
+        <w:t xml:space="preserve"> </w:t>
+      </w:r>
+      <w:proofErr w:type="spellStart"/>
+      <w:r>
+        <w:t>Niuel</w:t>
+      </w:r>
+      <w:proofErr w:type="spellEnd"/>
     </w:p>
     <w:p>
       <w:r>
@@ -2739,7 +2762,15 @@
               <w:t xml:space="preserve">Funkcja umożliwia </w:t>
             </w:r>
             <w:r>
-              <w:t>dodanie przez użytkownika swojej oceny oraz opini o danym lokalu</w:t>
+              <w:t xml:space="preserve">dodanie przez użytkownika swojej oceny oraz </w:t>
+            </w:r>
+            <w:proofErr w:type="spellStart"/>
+            <w:r>
+              <w:t>opini</w:t>
+            </w:r>
+            <w:proofErr w:type="spellEnd"/>
+            <w:r>
+              <w:t xml:space="preserve"> o danym lokalu</w:t>
             </w:r>
           </w:p>
         </w:tc>
@@ -4586,7 +4617,15 @@
               <w:cnfStyle w:val="000000000000"/>
             </w:pPr>
             <w:r>
-              <w:t>2. System prosi o podanie loginu oraz hasła</w:t>
+              <w:t xml:space="preserve">2. System prosi o podanie </w:t>
+            </w:r>
+            <w:proofErr w:type="spellStart"/>
+            <w:r>
+              <w:t>loginu</w:t>
+            </w:r>
+            <w:proofErr w:type="spellEnd"/>
+            <w:r>
+              <w:t xml:space="preserve"> oraz hasła</w:t>
             </w:r>
           </w:p>
           <w:p>
@@ -4788,7 +4827,15 @@
               <w:cnfStyle w:val="000000000000"/>
             </w:pPr>
             <w:r>
-              <w:t>4. System wysyła użytkownikowi e-mail oraz przekierowuję go na stronę logowania</w:t>
+              <w:t xml:space="preserve">4. System wysyła użytkownikowi e-mail oraz </w:t>
+            </w:r>
+            <w:proofErr w:type="spellStart"/>
+            <w:r>
+              <w:t>przekierowuję</w:t>
+            </w:r>
+            <w:proofErr w:type="spellEnd"/>
+            <w:r>
+              <w:t xml:space="preserve"> go na stronę logowania</w:t>
             </w:r>
           </w:p>
         </w:tc>
@@ -5334,7 +5381,15 @@
     </w:p>
     <w:p>
       <w:r>
-        <w:t>// wstawic diagram architektury</w:t>
+        <w:t xml:space="preserve">// </w:t>
+      </w:r>
+      <w:proofErr w:type="spellStart"/>
+      <w:r>
+        <w:t>wstawic</w:t>
+      </w:r>
+      <w:proofErr w:type="spellEnd"/>
+      <w:r>
+        <w:t xml:space="preserve"> diagram architektury</w:t>
       </w:r>
     </w:p>
     <w:p>
@@ -5361,7 +5416,23 @@
     </w:p>
     <w:p>
       <w:r>
-        <w:t xml:space="preserve">W celu zapewnienia wysokiej jakości usługi aplikacja powinna działać na wynajętych serwerach hostingowych. Zadaniem serwerów będzie obsługa strony internetowej oraz bazy danych. System musi być podłączony do Internetu przy użyciu łącza o wysokiej przepustowości. System powinien być dostępny cały czas, niedostępność strony nie powinna być większa niż 7h w ciągu miesiąca ( dostępność co najmniej 99% czasu).  W przypadku dużego obciążenia serwerów można zwrócić się do firmy hostingowej w celu </w:t>
+        <w:t xml:space="preserve">W celu zapewnienia wysokiej jakości usługi aplikacja powinna działać na wynajętych serwerach </w:t>
+      </w:r>
+      <w:proofErr w:type="spellStart"/>
+      <w:r>
+        <w:t>hostingowych</w:t>
+      </w:r>
+      <w:proofErr w:type="spellEnd"/>
+      <w:r>
+        <w:t xml:space="preserve">. Zadaniem serwerów będzie obsługa strony internetowej oraz bazy danych. System musi być podłączony do Internetu przy użyciu łącza o wysokiej przepustowości. System powinien być dostępny cały czas, niedostępność strony nie powinna być większa niż 7h w ciągu miesiąca ( dostępność co najmniej 99% czasu).  W przypadku dużego obciążenia serwerów można zwrócić się do firmy </w:t>
+      </w:r>
+      <w:proofErr w:type="spellStart"/>
+      <w:r>
+        <w:t>hostingowej</w:t>
+      </w:r>
+      <w:proofErr w:type="spellEnd"/>
+      <w:r>
+        <w:t xml:space="preserve"> w celu </w:t>
       </w:r>
       <w:r>
         <w:t>rozbudowy systemy lub</w:t>
@@ -5385,13 +5456,29 @@
     </w:p>
     <w:p>
       <w:r>
-        <w:t xml:space="preserve">Decyzja o umieszczeniu serwisu na serwerach hostingowych innej firmy pozwala na zrzucenie odpowiedzialności za konserwacje i utrzymanie maszyn fizycznych na inną firmę. Firmy takie posiadają duże doświadczenie w </w:t>
+        <w:t xml:space="preserve">Decyzja o umieszczeniu serwisu na serwerach </w:t>
+      </w:r>
+      <w:proofErr w:type="spellStart"/>
+      <w:r>
+        <w:t>hostingowych</w:t>
+      </w:r>
+      <w:proofErr w:type="spellEnd"/>
+      <w:r>
+        <w:t xml:space="preserve"> innej firmy pozwala na zrzucenie odpowiedzialności za konserwacje i utrzymanie maszyn fizycznych na inną firmę. Firmy takie posiadają duże doświadczenie w </w:t>
       </w:r>
       <w:r>
         <w:t>hostingu</w:t>
       </w:r>
       <w:r>
-        <w:t xml:space="preserve"> stron www czy innego rodzaju serwerów. Ponadto mają one najczęściej kilka różnych specyfikacji zależnych od potrzeb użytkowników. Pozwala to na zmianę parametrów systemu  w zależności od zapotrzebowania.</w:t>
+        <w:t xml:space="preserve"> stron </w:t>
+      </w:r>
+      <w:proofErr w:type="spellStart"/>
+      <w:r>
+        <w:t>www</w:t>
+      </w:r>
+      <w:proofErr w:type="spellEnd"/>
+      <w:r>
+        <w:t xml:space="preserve"> czy innego rodzaju serwerów. Ponadto mają one najczęściej kilka różnych specyfikacji zależnych od potrzeb użytkowników. Pozwala to na zmianę parametrów systemu  w zależności od zapotrzebowania.</w:t>
       </w:r>
     </w:p>
     <w:p>
@@ -5401,19 +5488,440 @@
     </w:p>
     <w:p>
       <w:r>
-        <w:t>System zostanie zbudowany w technologiach MySQL oraz PHP z wykorzystaniem fameworka Zend</w:t>
-      </w:r>
-      <w:r>
-        <w:t>. Pozwoli to na wykorzystanie znanych i darmowych technologii które ułatwiają tworzenie systemów, ich rozbudowę i konserwacje. MySQL jest darmową relacyjną bazą danych która jest bardzo często stosowana w budowie stron internetowych.</w:t>
-      </w:r>
-    </w:p>
-    <w:p>
+        <w:t xml:space="preserve">System zostanie zbudowany w technologiach </w:t>
+      </w:r>
+      <w:proofErr w:type="spellStart"/>
+      <w:r>
+        <w:t>MySQL</w:t>
+      </w:r>
+      <w:proofErr w:type="spellEnd"/>
+      <w:r>
+        <w:t xml:space="preserve"> oraz PHP z wykorzystaniem </w:t>
+      </w:r>
+      <w:proofErr w:type="spellStart"/>
+      <w:r>
+        <w:t>fameworka</w:t>
+      </w:r>
+      <w:proofErr w:type="spellEnd"/>
       <w:r>
         <w:t xml:space="preserve"> </w:t>
       </w:r>
+      <w:proofErr w:type="spellStart"/>
+      <w:r>
+        <w:t>Zend</w:t>
+      </w:r>
+      <w:proofErr w:type="spellEnd"/>
+      <w:r>
+        <w:t xml:space="preserve">. Pozwoli to na wykorzystanie znanych i darmowych technologii które ułatwiają tworzenie systemów, ich rozbudowę i konserwacje. </w:t>
+      </w:r>
+      <w:proofErr w:type="spellStart"/>
+      <w:r>
+        <w:t>MySQL</w:t>
+      </w:r>
+      <w:proofErr w:type="spellEnd"/>
+      <w:r>
+        <w:t xml:space="preserve"> jest darmową relacyjną bazą danych która jest bardzo często stosowana w budowie stron internetowych.</w:t>
+      </w:r>
+    </w:p>
+    <w:p>
+      <w:r>
+        <w:t xml:space="preserve"> </w:t>
+      </w:r>
+    </w:p>
+    <w:p>
+      <w:r>
+        <w:t>6 Interfejs</w:t>
+      </w:r>
+    </w:p>
+    <w:p>
+      <w:r>
+        <w:t>//..........</w:t>
+      </w:r>
+    </w:p>
+    <w:p>
+      <w:r>
+        <w:t>7 Plan testów</w:t>
+      </w:r>
+    </w:p>
+    <w:p>
+      <w:r>
+        <w:t>7.1 Zgodność z definicją wymagań</w:t>
+      </w:r>
+    </w:p>
+    <w:p>
+      <w:r>
+        <w:t>Zaplanowane testy mają na celu weryfikację wszystkich określonych funkcjonalności serwisu. Sprawdzenie czy określone funkcje wykonują to co zostało określone w specyfikacji, czy nie powodują one błędów w działaniu strony oraz sprawdzają odporność na dane wprowadzane przez użytkowników.</w:t>
+      </w:r>
+    </w:p>
+    <w:p>
+      <w:r>
+        <w:lastRenderedPageBreak/>
+        <w:t xml:space="preserve">7.2 </w:t>
+      </w:r>
+      <w:r>
+        <w:t>Testy funkcji</w:t>
+      </w:r>
+    </w:p>
+    <w:p>
+      <w:r>
+        <w:t>W tym etapie będą sprawdzane wszystkie funkcje systemu, ich zgodność z wymaganiami, ich prac</w:t>
+      </w:r>
+      <w:r>
+        <w:t xml:space="preserve">ę w różnych przypadkach testowych. </w:t>
+      </w:r>
+    </w:p>
+    <w:p>
+      <w:r>
+        <w:t xml:space="preserve">Sprawdzane moduły to między innymi: </w:t>
+      </w:r>
+    </w:p>
+    <w:p>
+      <w:pPr>
+        <w:pStyle w:val="Akapitzlist"/>
+        <w:numPr>
+          <w:ilvl w:val="0"/>
+          <w:numId w:val="7"/>
+        </w:numPr>
+      </w:pPr>
+      <w:r>
+        <w:t>logowanie</w:t>
+      </w:r>
+    </w:p>
+    <w:p>
+      <w:pPr>
+        <w:pStyle w:val="Akapitzlist"/>
+        <w:numPr>
+          <w:ilvl w:val="0"/>
+          <w:numId w:val="7"/>
+        </w:numPr>
+      </w:pPr>
+      <w:r>
+        <w:t>rejestracja</w:t>
+      </w:r>
+    </w:p>
+    <w:p>
+      <w:pPr>
+        <w:pStyle w:val="Akapitzlist"/>
+        <w:numPr>
+          <w:ilvl w:val="0"/>
+          <w:numId w:val="7"/>
+        </w:numPr>
+      </w:pPr>
+      <w:r>
+        <w:t>zarządzanie użytkownikami</w:t>
+      </w:r>
+    </w:p>
+    <w:p>
+      <w:pPr>
+        <w:pStyle w:val="Akapitzlist"/>
+        <w:numPr>
+          <w:ilvl w:val="0"/>
+          <w:numId w:val="7"/>
+        </w:numPr>
+      </w:pPr>
+      <w:r>
+        <w:t>zarządzanie pracownikami</w:t>
+      </w:r>
+    </w:p>
+    <w:p>
+      <w:pPr>
+        <w:pStyle w:val="Akapitzlist"/>
+        <w:numPr>
+          <w:ilvl w:val="0"/>
+          <w:numId w:val="7"/>
+        </w:numPr>
+      </w:pPr>
+      <w:r>
+        <w:t>dodawanie lokali</w:t>
+      </w:r>
+    </w:p>
+    <w:p>
+      <w:pPr>
+        <w:pStyle w:val="Akapitzlist"/>
+        <w:numPr>
+          <w:ilvl w:val="0"/>
+          <w:numId w:val="7"/>
+        </w:numPr>
+      </w:pPr>
+      <w:r>
+        <w:t>dodawanie opinii</w:t>
+      </w:r>
+    </w:p>
+    <w:p>
+      <w:r>
+        <w:t>Dane testowe będą podzielone na:</w:t>
+      </w:r>
+    </w:p>
+    <w:p>
+      <w:pPr>
+        <w:pStyle w:val="Akapitzlist"/>
+        <w:numPr>
+          <w:ilvl w:val="0"/>
+          <w:numId w:val="8"/>
+        </w:numPr>
+      </w:pPr>
+      <w:r>
+        <w:t>nietypowe poprawne</w:t>
+      </w:r>
+    </w:p>
+    <w:p>
+      <w:pPr>
+        <w:pStyle w:val="Akapitzlist"/>
+        <w:numPr>
+          <w:ilvl w:val="0"/>
+          <w:numId w:val="8"/>
+        </w:numPr>
+      </w:pPr>
+      <w:r>
+        <w:t>typowe poprawne i błędne</w:t>
+      </w:r>
+    </w:p>
+    <w:p>
+      <w:pPr>
+        <w:pStyle w:val="Akapitzlist"/>
+        <w:numPr>
+          <w:ilvl w:val="0"/>
+          <w:numId w:val="8"/>
+        </w:numPr>
+      </w:pPr>
+      <w:r>
+        <w:t>nietypowe błędne</w:t>
+      </w:r>
+    </w:p>
+    <w:p>
+      <w:r>
+        <w:t>7.3 Testy bazy danych</w:t>
+      </w:r>
+    </w:p>
+    <w:p>
+      <w:r>
+        <w:t>Testowana tutaj będzie poprawność bazy danych pod względem technicznym oraz zgodność z postawionymi przed nią zadaniami. Testy te będą trwały przez cały okres produkcji gdyż baza danych będzie wykorzystywana przy pracy nad większością funkcji w serwisie.</w:t>
+      </w:r>
+    </w:p>
+    <w:p>
+      <w:r>
+        <w:t xml:space="preserve">7.4 Testy </w:t>
+      </w:r>
+      <w:r>
+        <w:t>sprawności serwisu</w:t>
+      </w:r>
+    </w:p>
+    <w:p>
+      <w:r>
+        <w:t>Testy te mają za zadanie sprawdzić jak szybko działa aplikacja. Jak będzie się zachowywać przy zwiększonym obciążeniu, czy czasy odpowiedzi nie wydłużą się znacząco. Sprawdzona zostanie również szybkość i stabilność działania przy dużej ilości wygenerowanych danych. Duża ilość informacji w bazie danych czy na stronie internetowej nie powinna znacząco spowalniać działania systemu. Część tych testów może zostać wykonana w celu sprawdzenia sprawności poszczególnych funkcji ale ostateczne testy wydajnościowe zostaną przeprowadzone na gotowej wersji serwisu.</w:t>
+      </w:r>
+    </w:p>
+    <w:p>
+      <w:r>
+        <w:t xml:space="preserve">7.5 Testy </w:t>
+      </w:r>
+      <w:r>
+        <w:t>akceptacji</w:t>
+      </w:r>
+    </w:p>
+    <w:p>
+      <w:r>
+        <w:t>Test ten przeprowadza klient. Pomyślne przejście tego testu oraz akceptacja klienta oznacza zakończenie prac nad pełną wersją aplikacji.</w:t>
+      </w:r>
+    </w:p>
+    <w:p>
+      <w:r>
+        <w:t>8. Plan Kosztów</w:t>
+      </w:r>
+    </w:p>
+    <w:p>
+      <w:r>
+        <w:t>Obliczenie koszu sprzętu sprowadza się do:</w:t>
+      </w:r>
+    </w:p>
+    <w:p>
+      <w:r>
+        <w:t>koszt sprzętu = koszt narzędzi + koszt licencji</w:t>
+      </w:r>
+    </w:p>
+    <w:p>
+      <w:r>
+        <w:t>Do wykonania projektu używamy</w:t>
+      </w:r>
+      <w:r>
+        <w:t xml:space="preserve"> darmowych narzędzi programistycznych. Wykorzystując język PHP oraz bazę danych </w:t>
+      </w:r>
+      <w:proofErr w:type="spellStart"/>
+      <w:r>
+        <w:t>MySQL</w:t>
+      </w:r>
+      <w:proofErr w:type="spellEnd"/>
+      <w:r>
+        <w:t xml:space="preserve"> nie ponosimy kosztów licencji.</w:t>
+      </w:r>
+    </w:p>
+    <w:p>
+      <w:r>
+        <w:tab/>
+        <w:t>koszty licencji = 0 zł</w:t>
+      </w:r>
+    </w:p>
+    <w:p>
+      <w:r>
+        <w:lastRenderedPageBreak/>
+        <w:t xml:space="preserve">Koszty sprzętu to koszty 2 stanowisk komputerowych dla projektantów oraz koszt wynajęcia testowego serwera </w:t>
+      </w:r>
+      <w:proofErr w:type="spellStart"/>
+      <w:r>
+        <w:t>www</w:t>
+      </w:r>
+      <w:proofErr w:type="spellEnd"/>
+      <w:r>
+        <w:t>.</w:t>
+      </w:r>
+    </w:p>
+    <w:p>
+      <w:r>
+        <w:tab/>
+        <w:t>koszt jednego stanowiska: 3000 zł</w:t>
+      </w:r>
+    </w:p>
+    <w:p>
+      <w:r>
+        <w:tab/>
+        <w:t>koszt wynajęcia serwera: 500 zł</w:t>
+      </w:r>
+    </w:p>
+    <w:p>
+      <w:r>
+        <w:t>Koszty sprzętu dla projektu wynoszą:</w:t>
+      </w:r>
+    </w:p>
+    <w:p>
+      <w:r>
+        <w:tab/>
+      </w:r>
+      <w:r>
+        <w:t>koszty sprzętu = 2 x 3000 + 500 = 6500 zł</w:t>
+      </w:r>
+    </w:p>
+    <w:p>
+      <w:r>
+        <w:t>Koszty opracowania serwisu</w:t>
+      </w:r>
+    </w:p>
+    <w:p>
+      <w:r>
+        <w:t>koszt opracowania = koszt podstawowy x niezawodność x czas x zasoby x narzędzia x ekspertyza x pensja</w:t>
+      </w:r>
+    </w:p>
+    <w:p>
+      <w:r>
+        <w:t>koszt podstawowy = Złożoność Systemu x KDSI x Multiplikator wyrażone w  osobomiesiącach</w:t>
+      </w:r>
+    </w:p>
+    <w:p>
+      <w:r>
+        <w:t xml:space="preserve">(Złożoność Systemu- od 2.4 dla systemów jednowarstwowych do 3.6 dla wielowarstwowych, KDSI Kilo </w:t>
+      </w:r>
+      <w:proofErr w:type="spellStart"/>
+      <w:r>
+        <w:t>Delivered</w:t>
+      </w:r>
+      <w:proofErr w:type="spellEnd"/>
+      <w:r>
+        <w:t xml:space="preserve"> </w:t>
+      </w:r>
+      <w:proofErr w:type="spellStart"/>
+      <w:r>
+        <w:t>Source</w:t>
+      </w:r>
+      <w:proofErr w:type="spellEnd"/>
+      <w:r>
+        <w:t xml:space="preserve"> </w:t>
+      </w:r>
+      <w:proofErr w:type="spellStart"/>
+      <w:r>
+        <w:t>Instructions</w:t>
+      </w:r>
+      <w:proofErr w:type="spellEnd"/>
+      <w:r>
+        <w:t xml:space="preserve"> -tysiące dostarczonych linii kodu, Multiplikator- złożoność danych od 0.7 dla alfanumerycznych do 1.7 dla obiektowych -medialnych)</w:t>
+      </w:r>
+    </w:p>
+    <w:p>
+      <w:r>
+        <w:tab/>
+        <w:t>koszt podstawowy = 3.0 x 3 x 1.1</w:t>
+      </w:r>
+      <w:r>
+        <w:t xml:space="preserve"> = 9.9</w:t>
+      </w:r>
+    </w:p>
+    <w:p>
+      <w:r>
+        <w:t>niezawodność -współczynnik niezawodności i bezpieczeństwa systemu od 0.5 dla nieistotnego poziomu do 2.0 dla w pełni zabezpieczonego systemu</w:t>
+      </w:r>
+    </w:p>
+    <w:p>
+      <w:r>
+        <w:t>czas -wydłużenie lub skrócenie czasu realizacji od 0.5 dla długiego cyklu do 2.0 dla wykonania przed terminem</w:t>
+      </w:r>
+    </w:p>
+    <w:p>
+      <w:r>
+        <w:t xml:space="preserve">zasoby - wielkość zasobów danych/sieci od 0.5 dla MB do 2.0 dla TB </w:t>
+      </w:r>
+    </w:p>
+    <w:p>
+      <w:r>
+        <w:t>narzędzia - współczynnik dostępności narzędzi, od 0.5 dla w pełni dostępnych CASE do 2.0 dla unikatowych rozwiązań bez wspomagania</w:t>
+      </w:r>
+    </w:p>
+    <w:p>
+      <w:r>
+        <w:t>ekspertyza - współczynnik zależny od zewnętrznych audytów i ekspertyzy, od 0.7 dla braku ekspertyzy do 2.0 dla wymagających certyfikatów</w:t>
+      </w:r>
+    </w:p>
+    <w:p>
+      <w:r>
+        <w:t>pensja - pensja programisty</w:t>
+      </w:r>
+    </w:p>
+    <w:p>
+      <w:r>
+        <w:tab/>
+        <w:t>koszt opracowania =  9.9 x 1.5 x 1.2 x 1 x 0.5 x 0.7 x 2500 = 15 592.50 zł</w:t>
+      </w:r>
+    </w:p>
+    <w:p>
+      <w:r>
+        <w:t>Koszt całościowy</w:t>
+      </w:r>
+    </w:p>
+    <w:p>
+      <w:r>
+        <w:tab/>
+      </w:r>
+      <w:r>
+        <w:t>koszt = koszt sprzętu + koszt opracowania = 6500 + 15 692.50 = 22 092.50 zł</w:t>
+      </w:r>
     </w:p>
     <w:p/>
-    <w:p/>
+    <w:p>
+      <w:r>
+        <w:t>9. Plan konserwacji i aktualizacji</w:t>
+      </w:r>
+    </w:p>
+    <w:p>
+      <w:r>
+        <w:t xml:space="preserve">Konserwacja i aktualizacja serwisu będzie obejmować pomoc techniczną, konserwację serwerów, aktualizację aplikacji w celu usunięcia znalezionych błędów oraz dodawania nowych funkcjonalności. </w:t>
+      </w:r>
+    </w:p>
+    <w:p>
+      <w:r>
+        <w:lastRenderedPageBreak/>
+        <w:t>Serwis będzie objęty pomocą techniczną która będzie polegać na naprawach awarii serwisu, zbieraniu informacji o usterkach i błędach systemu w celu wypuszczenia poprawek.</w:t>
+      </w:r>
+      <w:r>
+        <w:t xml:space="preserve"> Analizowaniu działania strony w celu optymalizacji jej działania. Kolejnym elementem konserwacji będzie kontrola serwerów bazodanowych, sprawdzanie spójności bazy oraz tworzenie fizycznych kopii bazy danych.</w:t>
+      </w:r>
+    </w:p>
     <w:sectPr>
       <w:pgSz w:w="11906" w:h="16838"/>
       <w:pgMar w:top="1417" w:right="1417" w:bottom="1417" w:left="1417" w:header="708" w:footer="708" w:gutter="0"/>
@@ -5747,6 +6255,119 @@
     </w:lvl>
   </w:abstractNum>
   <w:abstractNum w:abstractNumId="3">
+    <w:nsid w:val="123D66F3"/>
+    <w:multiLevelType w:val="hybridMultilevel"/>
+    <w:tmpl w:val="9D846BAE"/>
+    <w:lvl w:ilvl="0" w:tplc="04150001">
+      <w:start w:val="1"/>
+      <w:numFmt w:val="bullet"/>
+      <w:lvlText w:val=""/>
+      <w:lvlJc w:val="left"/>
+      <w:pPr>
+        <w:ind w:left="720" w:hanging="360"/>
+      </w:pPr>
+      <w:rPr>
+        <w:rFonts w:ascii="Symbol" w:hAnsi="Symbol" w:hint="default"/>
+      </w:rPr>
+    </w:lvl>
+    <w:lvl w:ilvl="1" w:tplc="04150003" w:tentative="1">
+      <w:start w:val="1"/>
+      <w:numFmt w:val="bullet"/>
+      <w:lvlText w:val="o"/>
+      <w:lvlJc w:val="left"/>
+      <w:pPr>
+        <w:ind w:left="1440" w:hanging="360"/>
+      </w:pPr>
+      <w:rPr>
+        <w:rFonts w:ascii="Courier New" w:hAnsi="Courier New" w:cs="Courier New" w:hint="default"/>
+      </w:rPr>
+    </w:lvl>
+    <w:lvl w:ilvl="2" w:tplc="04150005" w:tentative="1">
+      <w:start w:val="1"/>
+      <w:numFmt w:val="bullet"/>
+      <w:lvlText w:val=""/>
+      <w:lvlJc w:val="left"/>
+      <w:pPr>
+        <w:ind w:left="2160" w:hanging="360"/>
+      </w:pPr>
+      <w:rPr>
+        <w:rFonts w:ascii="Wingdings" w:hAnsi="Wingdings" w:hint="default"/>
+      </w:rPr>
+    </w:lvl>
+    <w:lvl w:ilvl="3" w:tplc="04150001" w:tentative="1">
+      <w:start w:val="1"/>
+      <w:numFmt w:val="bullet"/>
+      <w:lvlText w:val=""/>
+      <w:lvlJc w:val="left"/>
+      <w:pPr>
+        <w:ind w:left="2880" w:hanging="360"/>
+      </w:pPr>
+      <w:rPr>
+        <w:rFonts w:ascii="Symbol" w:hAnsi="Symbol" w:hint="default"/>
+      </w:rPr>
+    </w:lvl>
+    <w:lvl w:ilvl="4" w:tplc="04150003" w:tentative="1">
+      <w:start w:val="1"/>
+      <w:numFmt w:val="bullet"/>
+      <w:lvlText w:val="o"/>
+      <w:lvlJc w:val="left"/>
+      <w:pPr>
+        <w:ind w:left="3600" w:hanging="360"/>
+      </w:pPr>
+      <w:rPr>
+        <w:rFonts w:ascii="Courier New" w:hAnsi="Courier New" w:cs="Courier New" w:hint="default"/>
+      </w:rPr>
+    </w:lvl>
+    <w:lvl w:ilvl="5" w:tplc="04150005" w:tentative="1">
+      <w:start w:val="1"/>
+      <w:numFmt w:val="bullet"/>
+      <w:lvlText w:val=""/>
+      <w:lvlJc w:val="left"/>
+      <w:pPr>
+        <w:ind w:left="4320" w:hanging="360"/>
+      </w:pPr>
+      <w:rPr>
+        <w:rFonts w:ascii="Wingdings" w:hAnsi="Wingdings" w:hint="default"/>
+      </w:rPr>
+    </w:lvl>
+    <w:lvl w:ilvl="6" w:tplc="04150001" w:tentative="1">
+      <w:start w:val="1"/>
+      <w:numFmt w:val="bullet"/>
+      <w:lvlText w:val=""/>
+      <w:lvlJc w:val="left"/>
+      <w:pPr>
+        <w:ind w:left="5040" w:hanging="360"/>
+      </w:pPr>
+      <w:rPr>
+        <w:rFonts w:ascii="Symbol" w:hAnsi="Symbol" w:hint="default"/>
+      </w:rPr>
+    </w:lvl>
+    <w:lvl w:ilvl="7" w:tplc="04150003" w:tentative="1">
+      <w:start w:val="1"/>
+      <w:numFmt w:val="bullet"/>
+      <w:lvlText w:val="o"/>
+      <w:lvlJc w:val="left"/>
+      <w:pPr>
+        <w:ind w:left="5760" w:hanging="360"/>
+      </w:pPr>
+      <w:rPr>
+        <w:rFonts w:ascii="Courier New" w:hAnsi="Courier New" w:cs="Courier New" w:hint="default"/>
+      </w:rPr>
+    </w:lvl>
+    <w:lvl w:ilvl="8" w:tplc="04150005" w:tentative="1">
+      <w:start w:val="1"/>
+      <w:numFmt w:val="bullet"/>
+      <w:lvlText w:val=""/>
+      <w:lvlJc w:val="left"/>
+      <w:pPr>
+        <w:ind w:left="6480" w:hanging="360"/>
+      </w:pPr>
+      <w:rPr>
+        <w:rFonts w:ascii="Wingdings" w:hAnsi="Wingdings" w:hint="default"/>
+      </w:rPr>
+    </w:lvl>
+  </w:abstractNum>
+  <w:abstractNum w:abstractNumId="4">
     <w:nsid w:val="289F2377"/>
     <w:multiLevelType w:val="multilevel"/>
     <w:tmpl w:val="72FC98A8"/>
@@ -5832,7 +6453,120 @@
       </w:pPr>
     </w:lvl>
   </w:abstractNum>
-  <w:abstractNum w:abstractNumId="4">
+  <w:abstractNum w:abstractNumId="5">
+    <w:nsid w:val="2B9101FF"/>
+    <w:multiLevelType w:val="hybridMultilevel"/>
+    <w:tmpl w:val="6428CC12"/>
+    <w:lvl w:ilvl="0" w:tplc="04150001">
+      <w:start w:val="1"/>
+      <w:numFmt w:val="bullet"/>
+      <w:lvlText w:val=""/>
+      <w:lvlJc w:val="left"/>
+      <w:pPr>
+        <w:ind w:left="720" w:hanging="360"/>
+      </w:pPr>
+      <w:rPr>
+        <w:rFonts w:ascii="Symbol" w:hAnsi="Symbol" w:hint="default"/>
+      </w:rPr>
+    </w:lvl>
+    <w:lvl w:ilvl="1" w:tplc="04150003" w:tentative="1">
+      <w:start w:val="1"/>
+      <w:numFmt w:val="bullet"/>
+      <w:lvlText w:val="o"/>
+      <w:lvlJc w:val="left"/>
+      <w:pPr>
+        <w:ind w:left="1440" w:hanging="360"/>
+      </w:pPr>
+      <w:rPr>
+        <w:rFonts w:ascii="Courier New" w:hAnsi="Courier New" w:cs="Courier New" w:hint="default"/>
+      </w:rPr>
+    </w:lvl>
+    <w:lvl w:ilvl="2" w:tplc="04150005" w:tentative="1">
+      <w:start w:val="1"/>
+      <w:numFmt w:val="bullet"/>
+      <w:lvlText w:val=""/>
+      <w:lvlJc w:val="left"/>
+      <w:pPr>
+        <w:ind w:left="2160" w:hanging="360"/>
+      </w:pPr>
+      <w:rPr>
+        <w:rFonts w:ascii="Wingdings" w:hAnsi="Wingdings" w:hint="default"/>
+      </w:rPr>
+    </w:lvl>
+    <w:lvl w:ilvl="3" w:tplc="04150001" w:tentative="1">
+      <w:start w:val="1"/>
+      <w:numFmt w:val="bullet"/>
+      <w:lvlText w:val=""/>
+      <w:lvlJc w:val="left"/>
+      <w:pPr>
+        <w:ind w:left="2880" w:hanging="360"/>
+      </w:pPr>
+      <w:rPr>
+        <w:rFonts w:ascii="Symbol" w:hAnsi="Symbol" w:hint="default"/>
+      </w:rPr>
+    </w:lvl>
+    <w:lvl w:ilvl="4" w:tplc="04150003" w:tentative="1">
+      <w:start w:val="1"/>
+      <w:numFmt w:val="bullet"/>
+      <w:lvlText w:val="o"/>
+      <w:lvlJc w:val="left"/>
+      <w:pPr>
+        <w:ind w:left="3600" w:hanging="360"/>
+      </w:pPr>
+      <w:rPr>
+        <w:rFonts w:ascii="Courier New" w:hAnsi="Courier New" w:cs="Courier New" w:hint="default"/>
+      </w:rPr>
+    </w:lvl>
+    <w:lvl w:ilvl="5" w:tplc="04150005" w:tentative="1">
+      <w:start w:val="1"/>
+      <w:numFmt w:val="bullet"/>
+      <w:lvlText w:val=""/>
+      <w:lvlJc w:val="left"/>
+      <w:pPr>
+        <w:ind w:left="4320" w:hanging="360"/>
+      </w:pPr>
+      <w:rPr>
+        <w:rFonts w:ascii="Wingdings" w:hAnsi="Wingdings" w:hint="default"/>
+      </w:rPr>
+    </w:lvl>
+    <w:lvl w:ilvl="6" w:tplc="04150001" w:tentative="1">
+      <w:start w:val="1"/>
+      <w:numFmt w:val="bullet"/>
+      <w:lvlText w:val=""/>
+      <w:lvlJc w:val="left"/>
+      <w:pPr>
+        <w:ind w:left="5040" w:hanging="360"/>
+      </w:pPr>
+      <w:rPr>
+        <w:rFonts w:ascii="Symbol" w:hAnsi="Symbol" w:hint="default"/>
+      </w:rPr>
+    </w:lvl>
+    <w:lvl w:ilvl="7" w:tplc="04150003" w:tentative="1">
+      <w:start w:val="1"/>
+      <w:numFmt w:val="bullet"/>
+      <w:lvlText w:val="o"/>
+      <w:lvlJc w:val="left"/>
+      <w:pPr>
+        <w:ind w:left="5760" w:hanging="360"/>
+      </w:pPr>
+      <w:rPr>
+        <w:rFonts w:ascii="Courier New" w:hAnsi="Courier New" w:cs="Courier New" w:hint="default"/>
+      </w:rPr>
+    </w:lvl>
+    <w:lvl w:ilvl="8" w:tplc="04150005" w:tentative="1">
+      <w:start w:val="1"/>
+      <w:numFmt w:val="bullet"/>
+      <w:lvlText w:val=""/>
+      <w:lvlJc w:val="left"/>
+      <w:pPr>
+        <w:ind w:left="6480" w:hanging="360"/>
+      </w:pPr>
+      <w:rPr>
+        <w:rFonts w:ascii="Wingdings" w:hAnsi="Wingdings" w:hint="default"/>
+      </w:rPr>
+    </w:lvl>
+  </w:abstractNum>
+  <w:abstractNum w:abstractNumId="6">
     <w:nsid w:val="5B075C63"/>
     <w:multiLevelType w:val="multilevel"/>
     <w:tmpl w:val="E292B55C"/>
@@ -5926,7 +6660,7 @@
       </w:pPr>
     </w:lvl>
   </w:abstractNum>
-  <w:abstractNum w:abstractNumId="5">
+  <w:abstractNum w:abstractNumId="7">
     <w:nsid w:val="72A21429"/>
     <w:multiLevelType w:val="hybridMultilevel"/>
     <w:tmpl w:val="4F8C21E6"/>
@@ -6043,7 +6777,7 @@
     <w:abstractNumId w:val="0"/>
   </w:num>
   <w:num w:numId="3">
-    <w:abstractNumId w:val="4"/>
+    <w:abstractNumId w:val="6"/>
     <w:lvlOverride w:ilvl="0">
       <w:startOverride w:val="1"/>
     </w:lvlOverride>
@@ -6073,7 +6807,7 @@
     </w:lvlOverride>
   </w:num>
   <w:num w:numId="4">
-    <w:abstractNumId w:val="3"/>
+    <w:abstractNumId w:val="4"/>
     <w:lvlOverride w:ilvl="0">
       <w:startOverride w:val="1"/>
     </w:lvlOverride>
@@ -6133,6 +6867,12 @@
     </w:lvlOverride>
   </w:num>
   <w:num w:numId="6">
+    <w:abstractNumId w:val="7"/>
+  </w:num>
+  <w:num w:numId="7">
+    <w:abstractNumId w:val="3"/>
+  </w:num>
+  <w:num w:numId="8">
     <w:abstractNumId w:val="5"/>
   </w:num>
 </w:numbering>

</xml_diff>